<commit_message>
Add acknowledgment letter document generation functionality:
- Introduced a new view, `generate_acknowledgment_letter_doc`, to handle the generation of Word documents for acknowledgment letters, including form validation and error handling.
- Updated URL routing to include a new endpoint for generating acknowledgment letters.
- Enhanced the `contract_detail.html` template with a JavaScript function to manage the document generation process, including user feedback during the operation.
- Refactored the acknowledgment letter form template to remove the now redundant `generateLetter` function, promoting cleaner code organization.
- Updated the Purchase Order Acknowledge Letter template to utilize placeholders for dynamic content, improving document generation accuracy.
- Cleaned up related Python cache files to maintain project hygiene.
</commit_message>
<xml_diff>
--- a/templates/contracts/letter_templates/Purchase_Order_Acknowledge_Letter.docx
+++ b/templates/contracts/letter_templates/Purchase_Order_Acknowledge_Letter.docx
@@ -391,16 +391,8 @@
                                 <w:rPr>
                                   <w:sz w:val="16"/>
                                 </w:rPr>
-                                <w:t>info</w:t>
+                                <w:t>info@.statzcorp.com</w:t>
                               </w:r>
-                              <w:proofErr w:type="gramStart"/>
-                              <w:r>
-                                <w:rPr>
-                                  <w:sz w:val="16"/>
-                                </w:rPr>
-                                <w:t>@.statzcorp.com</w:t>
-                              </w:r>
-                              <w:proofErr w:type="gramEnd"/>
                               <w:r>
                                 <w:rPr>
                                   <w:spacing w:val="40"/>
@@ -755,16 +747,8 @@
                           <w:rPr>
                             <w:sz w:val="16"/>
                           </w:rPr>
-                          <w:t>info</w:t>
+                          <w:t>info@.statzcorp.com</w:t>
                         </w:r>
-                        <w:proofErr w:type="gramStart"/>
-                        <w:r>
-                          <w:rPr>
-                            <w:sz w:val="16"/>
-                          </w:rPr>
-                          <w:t>@.statzcorp.com</w:t>
-                        </w:r>
-                        <w:proofErr w:type="gramEnd"/>
                         <w:r>
                           <w:rPr>
                             <w:spacing w:val="40"/>
@@ -931,7 +915,7 @@
         <w:rPr>
           <w:spacing w:val="-2"/>
         </w:rPr>
-        <w:t>[letter_date]</w:t>
+        <w:t>{{LETTER_DATE}}</w:t>
       </w:r>
     </w:p>
     <w:p>
@@ -946,13 +930,13 @@
         <w:ind w:left="133" w:right="8449"/>
       </w:pPr>
       <w:r>
-        <w:t>[salutation] [addr_fname] [addr_lname]</w:t>
+        <w:t>{{RECIPIENT_NAME}}</w:t>
       </w:r>
       <w:r>
         <w:br/>
       </w:r>
       <w:r>
-        <w:t>[supplier]</w:t>
+        <w:t>{{SUPPLIER_NAME}}</w:t>
       </w:r>
     </w:p>
     <w:p>
@@ -960,7 +944,10 @@
         <w:pStyle w:val="BodyText"/>
       </w:pPr>
       <w:r>
-        <w:t xml:space="preserve">   [st_address]</w:t>
+        <w:t xml:space="preserve">   </w:t>
+      </w:r>
+      <w:r>
+        <w:t>{{STREET_ADDRESS}}</w:t>
       </w:r>
     </w:p>
     <w:p>
@@ -968,7 +955,10 @@
         <w:pStyle w:val="BodyText"/>
       </w:pPr>
       <w:r>
-        <w:t xml:space="preserve">   [city], [state] [zip]</w:t>
+        <w:t xml:space="preserve">   </w:t>
+      </w:r>
+      <w:r>
+        <w:t>{{CITY_STATE_ZIP}}</w:t>
       </w:r>
     </w:p>
     <w:p>
@@ -993,7 +983,7 @@
         <w:t xml:space="preserve"> </w:t>
       </w:r>
       <w:r>
-        <w:t>[salutation] [addr_fname] [addr_lname]</w:t>
+        <w:t>{{RECIPIENT_NAME}}</w:t>
       </w:r>
     </w:p>
     <w:p>
@@ -1024,7 +1014,7 @@
         <w:t xml:space="preserve">awarded Purchase Order Number </w:t>
       </w:r>
       <w:r>
-        <w:t>[po][po_ext]</w:t>
+        <w:t>{{PO_NUMBER}}</w:t>
       </w:r>
       <w:r>
         <w:t xml:space="preserve"> for</w:t>
@@ -1039,7 +1029,7 @@
         <w:t xml:space="preserve">Contract Number </w:t>
       </w:r>
       <w:r>
-        <w:t>[contract_num]</w:t>
+        <w:t>{{CONTRACT_NUMBER}}</w:t>
       </w:r>
       <w:r>
         <w:t>. We look forward to working with you.</w:t>
@@ -1553,36 +1543,43 @@
     <w:p>
       <w:pPr>
         <w:pStyle w:val="BodyText"/>
-      </w:pPr>
-      <w:r>
-        <w:t xml:space="preserve">   [statz_contact]</w:t>
+        <w:ind w:left="131"/>
+      </w:pPr>
+      <w:r>
+        <w:t>{{STATZ_CONTACT}}</w:t>
       </w:r>
     </w:p>
     <w:p>
       <w:pPr>
         <w:pStyle w:val="BodyText"/>
-      </w:pPr>
-      <w:r>
-        <w:t xml:space="preserve">   [statz_contact_title]</w:t>
+        <w:ind w:left="131"/>
+      </w:pPr>
+      <w:r>
+        <w:t>{{STATZ_TITLE}}</w:t>
       </w:r>
     </w:p>
     <w:p>
       <w:pPr>
         <w:pStyle w:val="BodyText"/>
-      </w:pPr>
-      <w:r>
-        <w:t xml:space="preserve">   Phone: [statz_contact_phone]</w:t>
+        <w:ind w:left="131"/>
+      </w:pPr>
+      <w:r>
+        <w:t xml:space="preserve">Phone: </w:t>
+      </w:r>
+      <w:r>
+        <w:t>{{STATZ_EMAIL}}</w:t>
       </w:r>
     </w:p>
     <w:p>
       <w:pPr>
         <w:pStyle w:val="BodyText"/>
-        <w:rPr>
-          <w:sz w:val="20"/>
-        </w:rPr>
-      </w:pPr>
-      <w:r>
-        <w:t xml:space="preserve">   Email: [statz_contact_email]</w:t>
+        <w:ind w:left="131"/>
+      </w:pPr>
+      <w:r>
+        <w:t xml:space="preserve">Email: </w:t>
+      </w:r>
+      <w:r>
+        <w:t>{{STATZ_EMAIL}}</w:t>
       </w:r>
     </w:p>
     <w:p>
@@ -3388,21 +3385,7 @@
         <w:rPr>
           <w:color w:val="FF0000"/>
         </w:rPr>
-        <w:t xml:space="preserve">252.204-7012 of this </w:t>
-      </w:r>
-      <w:proofErr w:type="gramStart"/>
-      <w:r>
-        <w:rPr>
-          <w:color w:val="FF0000"/>
-        </w:rPr>
-        <w:t>contract</w:t>
-      </w:r>
-      <w:proofErr w:type="gramEnd"/>
-      <w:r>
-        <w:rPr>
-          <w:color w:val="FF0000"/>
-        </w:rPr>
-        <w:t>, unless the subcontractor has completed, within</w:t>
+        <w:t>252.204-7012 of this contract, unless the subcontractor has completed, within</w:t>
       </w:r>
       <w:r>
         <w:rPr>
@@ -4018,12 +4001,9 @@
               <w:pStyle w:val="TableParagraph"/>
               <w:spacing w:before="115"/>
               <w:ind w:left="107"/>
-              <w:rPr>
-                <w:sz w:val="24"/>
-              </w:rPr>
             </w:pPr>
             <w:r>
-              <w:t>[po][po_ext]</w:t>
+              <w:t>{{PO_NUMBER}}</w:t>
             </w:r>
           </w:p>
         </w:tc>
@@ -4079,7 +4059,7 @@
                 <w:spacing w:val="-2"/>
                 <w:sz w:val="24"/>
               </w:rPr>
-              <w:t>[contract_num]</w:t>
+              <w:t>{{CONTRACT_NUMBER}}</w:t>
             </w:r>
           </w:p>
         </w:tc>
@@ -4159,7 +4139,7 @@
                 <w:spacing w:val="-2"/>
                 <w:sz w:val="24"/>
               </w:rPr>
-              <w:t>[fat_plt_due_date]</w:t>
+              <w:t>{{FAT_PLT_DUE_DATE}}</w:t>
             </w:r>
           </w:p>
         </w:tc>
@@ -4269,7 +4249,7 @@
                 <w:spacing w:val="-2"/>
                 <w:sz w:val="24"/>
               </w:rPr>
-              <w:t>[supplier_due_date]</w:t>
+              <w:t>{{SUPPLIER_DUE_DATE}}</w:t>
             </w:r>
           </w:p>
         </w:tc>
@@ -4328,7 +4308,7 @@
                 <w:spacing w:val="-2"/>
                 <w:sz w:val="24"/>
               </w:rPr>
-              <w:t>[dpas_priority]</w:t>
+              <w:t>{{DPAS_PRIORITY}}</w:t>
             </w:r>
           </w:p>
         </w:tc>

</xml_diff>